<commit_message>
updates y libro de estilos
</commit_message>
<xml_diff>
--- a/Planificación PR05 MyContacts.docx
+++ b/Planificación PR05 MyContacts.docx
@@ -113,7 +113,7 @@
       </w:r>
       <w:r>
         <w:pict>
-          <v:shape id="_x0000_i1030" type="#_x0000_t75" style="width:6.6pt;height:6.6pt;visibility:visible;mso-wrap-style:square">
+          <v:shape id="_x0000_i1025" type="#_x0000_t75" style="width:6.6pt;height:6.6pt;visibility:visible;mso-wrap-style:square">
             <v:imagedata r:id="rId7" o:title=""/>
           </v:shape>
         </w:pict>
@@ -214,7 +214,7 @@
       </w:r>
       <w:r>
         <w:pict>
-          <v:shape id="_x0000_i1031" type="#_x0000_t75" style="width:6.6pt;height:6.6pt;visibility:visible;mso-wrap-style:square">
+          <v:shape id="_x0000_i1026" type="#_x0000_t75" style="width:6.6pt;height:6.6pt;visibility:visible;mso-wrap-style:square">
             <v:imagedata r:id="rId7" o:title=""/>
           </v:shape>
         </w:pict>
@@ -309,7 +309,7 @@
       </w:r>
       <w:r>
         <w:pict>
-          <v:shape id="_x0000_i1029" type="#_x0000_t75" style="width:6.6pt;height:6.6pt;visibility:visible;mso-wrap-style:square">
+          <v:shape id="_x0000_i1027" type="#_x0000_t75" style="width:6.6pt;height:6.6pt;visibility:visible;mso-wrap-style:square">
             <v:imagedata r:id="rId7" o:title=""/>
           </v:shape>
         </w:pict>
@@ -489,7 +489,7 @@
       </w:r>
       <w:r>
         <w:pict>
-          <v:shape id="_x0000_i1026" type="#_x0000_t75" style="width:6.6pt;height:6.6pt;visibility:visible;mso-wrap-style:square">
+          <v:shape id="_x0000_i1029" type="#_x0000_t75" style="width:6.6pt;height:6.6pt;visibility:visible;mso-wrap-style:square">
             <v:imagedata r:id="rId7" o:title=""/>
           </v:shape>
         </w:pict>
@@ -671,7 +671,7 @@
         </w:drawing>
       </w:r>
       <w:r>
-        <w:t>Insertar registros a la BBDD</w:t>
+        <w:t xml:space="preserve">    </w:t>
       </w:r>
     </w:p>
     <w:p>
@@ -684,7 +684,7 @@
       </w:pPr>
       <w:r>
         <w:pict>
-          <v:shape id="Imagen 1" o:spid="_x0000_i1025" type="#_x0000_t75" style="width:6.6pt;height:6.6pt;visibility:visible;mso-wrap-style:square">
+          <v:shape id="Imagen 1" o:spid="_x0000_i1030" type="#_x0000_t75" style="width:6.6pt;height:6.6pt;visibility:visible;mso-wrap-style:square">
             <v:imagedata r:id="rId7" o:title=""/>
           </v:shape>
         </w:pict>
@@ -771,7 +771,7 @@
       </w:r>
       <w:r>
         <w:pict>
-          <v:shape id="_x0000_i1027" type="#_x0000_t75" style="width:6.6pt;height:6.6pt;visibility:visible;mso-wrap-style:square">
+          <v:shape id="_x0000_i1031" type="#_x0000_t75" style="width:6.6pt;height:6.6pt;visibility:visible;mso-wrap-style:square">
             <v:imagedata r:id="rId7" o:title=""/>
           </v:shape>
         </w:pict>
@@ -784,8 +784,74 @@
       </w:r>
     </w:p>
     <w:p>
-      <w:bookmarkStart w:id="0" w:name="_GoBack"/>
-      <w:bookmarkEnd w:id="0"/>
+      <w:r>
+        <w:rPr>
+          <w:noProof/>
+          <w:lang w:eastAsia="es-ES"/>
+        </w:rPr>
+        <w:drawing>
+          <wp:anchor distT="0" distB="0" distL="114300" distR="114300" simplePos="0" relativeHeight="251674624" behindDoc="0" locked="0" layoutInCell="1" allowOverlap="1" wp14:anchorId="4EBA0C36" wp14:editId="52734151">
+            <wp:simplePos x="0" y="0"/>
+            <wp:positionH relativeFrom="column">
+              <wp:posOffset>375285</wp:posOffset>
+            </wp:positionH>
+            <wp:positionV relativeFrom="paragraph">
+              <wp:posOffset>314960</wp:posOffset>
+            </wp:positionV>
+            <wp:extent cx="167640" cy="167640"/>
+            <wp:effectExtent l="0" t="0" r="3810" b="3810"/>
+            <wp:wrapNone/>
+            <wp:docPr id="1" name="Imagen 1" descr="Resultado de imagen de check"/>
+            <wp:cNvGraphicFramePr>
+              <a:graphicFrameLocks xmlns:a="http://schemas.openxmlformats.org/drawingml/2006/main" noChangeAspect="1"/>
+            </wp:cNvGraphicFramePr>
+            <a:graphic xmlns:a="http://schemas.openxmlformats.org/drawingml/2006/main">
+              <a:graphicData uri="http://schemas.openxmlformats.org/drawingml/2006/picture">
+                <pic:pic xmlns:pic="http://schemas.openxmlformats.org/drawingml/2006/picture">
+                  <pic:nvPicPr>
+                    <pic:cNvPr id="0" name="Picture 58" descr="Resultado de imagen de check"/>
+                    <pic:cNvPicPr>
+                      <a:picLocks noChangeAspect="1" noChangeArrowheads="1"/>
+                    </pic:cNvPicPr>
+                  </pic:nvPicPr>
+                  <pic:blipFill>
+                    <a:blip r:embed="rId6" cstate="print">
+                      <a:extLst>
+                        <a:ext uri="{28A0092B-C50C-407E-A947-70E740481C1C}">
+                          <a14:useLocalDpi xmlns:a14="http://schemas.microsoft.com/office/drawing/2010/main" val="0"/>
+                        </a:ext>
+                      </a:extLst>
+                    </a:blip>
+                    <a:srcRect/>
+                    <a:stretch>
+                      <a:fillRect/>
+                    </a:stretch>
+                  </pic:blipFill>
+                  <pic:spPr bwMode="auto">
+                    <a:xfrm>
+                      <a:off x="0" y="0"/>
+                      <a:ext cx="167640" cy="167640"/>
+                    </a:xfrm>
+                    <a:prstGeom prst="rect">
+                      <a:avLst/>
+                    </a:prstGeom>
+                    <a:noFill/>
+                    <a:ln>
+                      <a:noFill/>
+                    </a:ln>
+                  </pic:spPr>
+                </pic:pic>
+              </a:graphicData>
+            </a:graphic>
+            <wp14:sizeRelH relativeFrom="page">
+              <wp14:pctWidth>0</wp14:pctWidth>
+            </wp14:sizeRelH>
+            <wp14:sizeRelV relativeFrom="page">
+              <wp14:pctHeight>0</wp14:pctHeight>
+            </wp14:sizeRelV>
+          </wp:anchor>
+        </w:drawing>
+      </w:r>
       <w:r>
         <w:t>Día 3: 27/01/17</w:t>
       </w:r>
@@ -799,6 +865,74 @@
         </w:numPr>
       </w:pPr>
       <w:r>
+        <w:rPr>
+          <w:noProof/>
+          <w:lang w:eastAsia="es-ES"/>
+        </w:rPr>
+        <w:drawing>
+          <wp:anchor distT="0" distB="0" distL="114300" distR="114300" simplePos="0" relativeHeight="251676672" behindDoc="0" locked="0" layoutInCell="1" allowOverlap="1" wp14:anchorId="391F9958" wp14:editId="0C4AA9E7">
+            <wp:simplePos x="0" y="0"/>
+            <wp:positionH relativeFrom="column">
+              <wp:posOffset>375285</wp:posOffset>
+            </wp:positionH>
+            <wp:positionV relativeFrom="paragraph">
+              <wp:posOffset>182245</wp:posOffset>
+            </wp:positionV>
+            <wp:extent cx="167640" cy="167640"/>
+            <wp:effectExtent l="0" t="0" r="3810" b="3810"/>
+            <wp:wrapNone/>
+            <wp:docPr id="2" name="Imagen 2" descr="Resultado de imagen de check"/>
+            <wp:cNvGraphicFramePr>
+              <a:graphicFrameLocks xmlns:a="http://schemas.openxmlformats.org/drawingml/2006/main" noChangeAspect="1"/>
+            </wp:cNvGraphicFramePr>
+            <a:graphic xmlns:a="http://schemas.openxmlformats.org/drawingml/2006/main">
+              <a:graphicData uri="http://schemas.openxmlformats.org/drawingml/2006/picture">
+                <pic:pic xmlns:pic="http://schemas.openxmlformats.org/drawingml/2006/picture">
+                  <pic:nvPicPr>
+                    <pic:cNvPr id="0" name="Picture 58" descr="Resultado de imagen de check"/>
+                    <pic:cNvPicPr>
+                      <a:picLocks noChangeAspect="1" noChangeArrowheads="1"/>
+                    </pic:cNvPicPr>
+                  </pic:nvPicPr>
+                  <pic:blipFill>
+                    <a:blip r:embed="rId6" cstate="print">
+                      <a:extLst>
+                        <a:ext uri="{28A0092B-C50C-407E-A947-70E740481C1C}">
+                          <a14:useLocalDpi xmlns:a14="http://schemas.microsoft.com/office/drawing/2010/main" val="0"/>
+                        </a:ext>
+                      </a:extLst>
+                    </a:blip>
+                    <a:srcRect/>
+                    <a:stretch>
+                      <a:fillRect/>
+                    </a:stretch>
+                  </pic:blipFill>
+                  <pic:spPr bwMode="auto">
+                    <a:xfrm>
+                      <a:off x="0" y="0"/>
+                      <a:ext cx="167640" cy="167640"/>
+                    </a:xfrm>
+                    <a:prstGeom prst="rect">
+                      <a:avLst/>
+                    </a:prstGeom>
+                    <a:noFill/>
+                    <a:ln>
+                      <a:noFill/>
+                    </a:ln>
+                  </pic:spPr>
+                </pic:pic>
+              </a:graphicData>
+            </a:graphic>
+            <wp14:sizeRelH relativeFrom="page">
+              <wp14:pctWidth>0</wp14:pctWidth>
+            </wp14:sizeRelH>
+            <wp14:sizeRelV relativeFrom="page">
+              <wp14:pctHeight>0</wp14:pctHeight>
+            </wp14:sizeRelV>
+          </wp:anchor>
+        </w:drawing>
+      </w:r>
+      <w:r>
         <w:t xml:space="preserve">    </w:t>
       </w:r>
       <w:r>
@@ -819,8 +953,81 @@
         </w:numPr>
       </w:pPr>
       <w:r>
+        <w:rPr>
+          <w:noProof/>
+          <w:lang w:eastAsia="es-ES"/>
+        </w:rPr>
+        <w:drawing>
+          <wp:anchor distT="0" distB="0" distL="114300" distR="114300" simplePos="0" relativeHeight="251678720" behindDoc="0" locked="0" layoutInCell="1" allowOverlap="1" wp14:anchorId="505F833B" wp14:editId="7B3A43A0">
+            <wp:simplePos x="0" y="0"/>
+            <wp:positionH relativeFrom="column">
+              <wp:posOffset>375285</wp:posOffset>
+            </wp:positionH>
+            <wp:positionV relativeFrom="paragraph">
+              <wp:posOffset>184150</wp:posOffset>
+            </wp:positionV>
+            <wp:extent cx="167640" cy="167640"/>
+            <wp:effectExtent l="0" t="0" r="3810" b="3810"/>
+            <wp:wrapNone/>
+            <wp:docPr id="4" name="Imagen 4" descr="Resultado de imagen de check"/>
+            <wp:cNvGraphicFramePr>
+              <a:graphicFrameLocks xmlns:a="http://schemas.openxmlformats.org/drawingml/2006/main" noChangeAspect="1"/>
+            </wp:cNvGraphicFramePr>
+            <a:graphic xmlns:a="http://schemas.openxmlformats.org/drawingml/2006/main">
+              <a:graphicData uri="http://schemas.openxmlformats.org/drawingml/2006/picture">
+                <pic:pic xmlns:pic="http://schemas.openxmlformats.org/drawingml/2006/picture">
+                  <pic:nvPicPr>
+                    <pic:cNvPr id="0" name="Picture 58" descr="Resultado de imagen de check"/>
+                    <pic:cNvPicPr>
+                      <a:picLocks noChangeAspect="1" noChangeArrowheads="1"/>
+                    </pic:cNvPicPr>
+                  </pic:nvPicPr>
+                  <pic:blipFill>
+                    <a:blip r:embed="rId6" cstate="print">
+                      <a:extLst>
+                        <a:ext uri="{28A0092B-C50C-407E-A947-70E740481C1C}">
+                          <a14:useLocalDpi xmlns:a14="http://schemas.microsoft.com/office/drawing/2010/main" val="0"/>
+                        </a:ext>
+                      </a:extLst>
+                    </a:blip>
+                    <a:srcRect/>
+                    <a:stretch>
+                      <a:fillRect/>
+                    </a:stretch>
+                  </pic:blipFill>
+                  <pic:spPr bwMode="auto">
+                    <a:xfrm>
+                      <a:off x="0" y="0"/>
+                      <a:ext cx="167640" cy="167640"/>
+                    </a:xfrm>
+                    <a:prstGeom prst="rect">
+                      <a:avLst/>
+                    </a:prstGeom>
+                    <a:noFill/>
+                    <a:ln>
+                      <a:noFill/>
+                    </a:ln>
+                  </pic:spPr>
+                </pic:pic>
+              </a:graphicData>
+            </a:graphic>
+            <wp14:sizeRelH relativeFrom="page">
+              <wp14:pctWidth>0</wp14:pctWidth>
+            </wp14:sizeRelH>
+            <wp14:sizeRelV relativeFrom="page">
+              <wp14:pctHeight>0</wp14:pctHeight>
+            </wp14:sizeRelV>
+          </wp:anchor>
+        </w:drawing>
+      </w:r>
+      <w:r>
+        <w:t xml:space="preserve">    </w:t>
+      </w:r>
+      <w:r>
         <w:t>formulario de registro</w:t>
       </w:r>
+      <w:bookmarkStart w:id="0" w:name="_GoBack"/>
+      <w:bookmarkEnd w:id="0"/>
     </w:p>
     <w:p>
       <w:pPr>
@@ -831,6 +1038,9 @@
         </w:numPr>
       </w:pPr>
       <w:r>
+        <w:t xml:space="preserve">    </w:t>
+      </w:r>
+      <w:r>
         <w:t>formulario de modificación del usuario</w:t>
       </w:r>
     </w:p>
@@ -842,6 +1052,77 @@
           <w:numId w:val="1"/>
         </w:numPr>
       </w:pPr>
+      <w:r>
+        <w:rPr>
+          <w:noProof/>
+          <w:lang w:eastAsia="es-ES"/>
+        </w:rPr>
+        <w:drawing>
+          <wp:anchor distT="0" distB="0" distL="114300" distR="114300" simplePos="0" relativeHeight="251680768" behindDoc="0" locked="0" layoutInCell="1" allowOverlap="1" wp14:anchorId="4EC950F8" wp14:editId="1C34119D">
+            <wp:simplePos x="0" y="0"/>
+            <wp:positionH relativeFrom="column">
+              <wp:posOffset>375285</wp:posOffset>
+            </wp:positionH>
+            <wp:positionV relativeFrom="paragraph">
+              <wp:posOffset>13335</wp:posOffset>
+            </wp:positionV>
+            <wp:extent cx="167640" cy="167640"/>
+            <wp:effectExtent l="0" t="0" r="3810" b="3810"/>
+            <wp:wrapNone/>
+            <wp:docPr id="5" name="Imagen 5" descr="Resultado de imagen de check"/>
+            <wp:cNvGraphicFramePr>
+              <a:graphicFrameLocks xmlns:a="http://schemas.openxmlformats.org/drawingml/2006/main" noChangeAspect="1"/>
+            </wp:cNvGraphicFramePr>
+            <a:graphic xmlns:a="http://schemas.openxmlformats.org/drawingml/2006/main">
+              <a:graphicData uri="http://schemas.openxmlformats.org/drawingml/2006/picture">
+                <pic:pic xmlns:pic="http://schemas.openxmlformats.org/drawingml/2006/picture">
+                  <pic:nvPicPr>
+                    <pic:cNvPr id="0" name="Picture 58" descr="Resultado de imagen de check"/>
+                    <pic:cNvPicPr>
+                      <a:picLocks noChangeAspect="1" noChangeArrowheads="1"/>
+                    </pic:cNvPicPr>
+                  </pic:nvPicPr>
+                  <pic:blipFill>
+                    <a:blip r:embed="rId6" cstate="print">
+                      <a:extLst>
+                        <a:ext uri="{28A0092B-C50C-407E-A947-70E740481C1C}">
+                          <a14:useLocalDpi xmlns:a14="http://schemas.microsoft.com/office/drawing/2010/main" val="0"/>
+                        </a:ext>
+                      </a:extLst>
+                    </a:blip>
+                    <a:srcRect/>
+                    <a:stretch>
+                      <a:fillRect/>
+                    </a:stretch>
+                  </pic:blipFill>
+                  <pic:spPr bwMode="auto">
+                    <a:xfrm>
+                      <a:off x="0" y="0"/>
+                      <a:ext cx="167640" cy="167640"/>
+                    </a:xfrm>
+                    <a:prstGeom prst="rect">
+                      <a:avLst/>
+                    </a:prstGeom>
+                    <a:noFill/>
+                    <a:ln>
+                      <a:noFill/>
+                    </a:ln>
+                  </pic:spPr>
+                </pic:pic>
+              </a:graphicData>
+            </a:graphic>
+            <wp14:sizeRelH relativeFrom="page">
+              <wp14:pctWidth>0</wp14:pctWidth>
+            </wp14:sizeRelH>
+            <wp14:sizeRelV relativeFrom="page">
+              <wp14:pctHeight>0</wp14:pctHeight>
+            </wp14:sizeRelV>
+          </wp:anchor>
+        </w:drawing>
+      </w:r>
+      <w:r>
+        <w:t xml:space="preserve">    </w:t>
+      </w:r>
       <w:r>
         <w:t>Darse de baja</w:t>
       </w:r>
@@ -880,7 +1161,7 @@
         <v:path o:extrusionok="f" gradientshapeok="t" o:connecttype="rect"/>
         <o:lock v:ext="edit" aspectratio="t"/>
       </v:shapetype>
-      <v:shape id="_x0000_i1049" type="#_x0000_t75" style="width:6.6pt;height:6.6pt;visibility:visible;mso-wrap-style:square" o:bullet="t">
+      <v:shape id="_x0000_i1027" type="#_x0000_t75" style="width:6.6pt;height:6.6pt;visibility:visible;mso-wrap-style:square" o:bullet="t">
         <v:imagedata r:id="rId1" o:title=""/>
       </v:shape>
     </w:pict>

</xml_diff>